<commit_message>
maj nose cone & img shema
</commit_message>
<xml_diff>
--- a/Telemetrie/Telem_TG2.docx
+++ b/Telemetrie/Telem_TG2.docx
@@ -1056,7 +1056,15 @@
         <w:t>…</w:t>
       </w:r>
       <w:r>
-        <w:t xml:space="preserve"> t’as compris, la flemme</w:t>
+        <w:t xml:space="preserve"> </w:t>
+      </w:r>
+      <w:proofErr w:type="gramStart"/>
+      <w:r>
+        <w:t>t’as</w:t>
+      </w:r>
+      <w:proofErr w:type="gramEnd"/>
+      <w:r>
+        <w:t xml:space="preserve"> compris, la flemme</w:t>
       </w:r>
     </w:p>
     <w:p>
@@ -1226,11 +1234,19 @@
           <w:lang w:val="en-US"/>
         </w:rPr>
       </w:pPr>
+      <w:proofErr w:type="gramStart"/>
       <w:r>
         <w:rPr>
           <w:lang w:val="en-US"/>
         </w:rPr>
-        <w:t xml:space="preserve">GPS : high rate / </w:t>
+        <w:t>GPS :</w:t>
+      </w:r>
+      <w:proofErr w:type="gramEnd"/>
+      <w:r>
+        <w:rPr>
+          <w:lang w:val="en-US"/>
+        </w:rPr>
+        <w:t xml:space="preserve"> high rate / </w:t>
       </w:r>
       <w:proofErr w:type="spellStart"/>
       <w:r>
@@ -1315,12 +1331,17 @@
         <w:t xml:space="preserve">Afin de permettre la localisation de la fusée dans l’espace, la CU devra embarquer un GPS, une centrale inertielle et un altimètre. Une fusion de ces 3 éléments doit permettre la localisation du lanceur à des fins de performances, et de </w:t>
       </w:r>
       <w:proofErr w:type="spellStart"/>
+      <w:proofErr w:type="gramStart"/>
       <w:r>
         <w:t>tracking</w:t>
       </w:r>
       <w:proofErr w:type="spellEnd"/>
       <w:r>
-        <w:t>(si implémenté)</w:t>
+        <w:t>(</w:t>
+      </w:r>
+      <w:proofErr w:type="gramEnd"/>
+      <w:r>
+        <w:t>si implémenté)</w:t>
       </w:r>
       <w:r>
         <w:t xml:space="preserve"> par la station sol.</w:t>
@@ -1335,6 +1356,7 @@
         </w:rPr>
         <w:t xml:space="preserve">Le GPS sera de </w:t>
       </w:r>
+      <w:proofErr w:type="gramStart"/>
       <w:r>
         <w:rPr>
           <w:b/>
@@ -1366,7 +1388,20 @@
           <w:szCs w:val="20"/>
           <w:shd w:val="clear" w:color="auto" w:fill="FFFFFF"/>
         </w:rPr>
-        <w:t>377-MAX-7Q-0</w:t>
+        <w:t>377</w:t>
+      </w:r>
+      <w:proofErr w:type="gramEnd"/>
+      <w:r>
+        <w:rPr>
+          <w:rFonts w:ascii="Arial" w:hAnsi="Arial" w:cs="Arial"/>
+          <w:b/>
+          <w:bCs/>
+          <w:color w:val="333333"/>
+          <w:sz w:val="20"/>
+          <w:szCs w:val="20"/>
+          <w:shd w:val="clear" w:color="auto" w:fill="FFFFFF"/>
+        </w:rPr>
+        <w:t>-MAX-7Q-0</w:t>
       </w:r>
     </w:p>
     <w:p>
@@ -1495,7 +1530,15 @@
     </w:p>
     <w:p>
       <w:r>
-        <w:t xml:space="preserve">Une TTGO LoRa est souvent utilisé. Cependant, d’autres solution sont également disponible, comme l’utilisation d’un TX3H-869.5-10 avec un </w:t>
+        <w:t xml:space="preserve">Une TTGO LoRa est souvent utilisé. Cependant, d’autres solution </w:t>
+      </w:r>
+      <w:proofErr w:type="gramStart"/>
+      <w:r>
+        <w:t>sont</w:t>
+      </w:r>
+      <w:proofErr w:type="gramEnd"/>
+      <w:r>
+        <w:t xml:space="preserve"> également disponible, comme l’utilisation d’un TX3H-869.5-10 avec un </w:t>
       </w:r>
       <w:r>
         <w:t>récepteur</w:t>
@@ -2184,8 +2227,13 @@
         <w:t xml:space="preserve">Données </w:t>
       </w:r>
       <w:r>
-        <w:t>du lanceur (altitude, vitesse, stages, )</w:t>
-      </w:r>
+        <w:t>du lanceur (altitude, vitesse, stages</w:t>
+      </w:r>
+      <w:proofErr w:type="gramStart"/>
+      <w:r>
+        <w:t>, )</w:t>
+      </w:r>
+      <w:proofErr w:type="gramEnd"/>
     </w:p>
     <w:p>
       <w:pPr>
@@ -2929,14 +2977,19 @@
       </w:pPr>
       <w:bookmarkStart w:id="13" w:name="_Toc103786551"/>
       <w:r>
-        <w:t>Données transmises :</w:t>
+        <w:t xml:space="preserve">Données </w:t>
+      </w:r>
+      <w:r>
+        <w:t>transmises</w:t>
+      </w:r>
+      <w:r>
+        <w:t> :</w:t>
       </w:r>
       <w:bookmarkEnd w:id="13"/>
       <w:r>
         <w:t xml:space="preserve"> </w:t>
       </w:r>
     </w:p>
-    <w:p/>
     <w:p>
       <w:r>
         <w:t xml:space="preserve">Les données qui transiteront entre la fusée et la station sol seront les suivantes : </w:t>
@@ -3018,10 +3071,432 @@
     </w:p>
     <w:p>
       <w:pPr>
-        <w:ind w:left="360"/>
-      </w:pPr>
+        <w:pStyle w:val="Titre1"/>
+      </w:pPr>
+      <w:r>
+        <w:t xml:space="preserve">Design du </w:t>
+      </w:r>
+      <w:proofErr w:type="spellStart"/>
+      <w:r>
+        <w:t>nose</w:t>
+      </w:r>
+      <w:proofErr w:type="spellEnd"/>
+      <w:r>
+        <w:t xml:space="preserve"> </w:t>
+      </w:r>
+      <w:proofErr w:type="spellStart"/>
+      <w:r>
+        <w:t>cone</w:t>
+      </w:r>
+      <w:proofErr w:type="spellEnd"/>
+      <w:r>
+        <w:t> :</w:t>
+      </w:r>
+    </w:p>
+    <w:p>
+      <w:r>
+        <w:t>Après une rapide recherche, le style choisi sera de type tangent. Ce choix s’appuis uniquement sur des raisons esthétiques car les performances de cette forme sont médiocres.</w:t>
+      </w:r>
+    </w:p>
+    <w:p>
+      <w:r>
+        <w:rPr>
+          <w:noProof/>
+        </w:rPr>
+        <w:drawing>
+          <wp:inline distT="0" distB="0" distL="0" distR="0" wp14:anchorId="0895B8A3" wp14:editId="391B3BE0">
+            <wp:extent cx="5760720" cy="3804285"/>
+            <wp:effectExtent l="0" t="0" r="0" b="5715"/>
+            <wp:docPr id="11" name="Image 11"/>
+            <wp:cNvGraphicFramePr>
+              <a:graphicFrameLocks xmlns:a="http://schemas.openxmlformats.org/drawingml/2006/main" noChangeAspect="1"/>
+            </wp:cNvGraphicFramePr>
+            <a:graphic xmlns:a="http://schemas.openxmlformats.org/drawingml/2006/main">
+              <a:graphicData uri="http://schemas.openxmlformats.org/drawingml/2006/picture">
+                <pic:pic xmlns:pic="http://schemas.openxmlformats.org/drawingml/2006/picture">
+                  <pic:nvPicPr>
+                    <pic:cNvPr id="0" name="Picture 1"/>
+                    <pic:cNvPicPr>
+                      <a:picLocks noChangeAspect="1" noChangeArrowheads="1"/>
+                    </pic:cNvPicPr>
+                  </pic:nvPicPr>
+                  <pic:blipFill>
+                    <a:blip r:embed="rId16" cstate="print">
+                      <a:extLst>
+                        <a:ext uri="{28A0092B-C50C-407E-A947-70E740481C1C}">
+                          <a14:useLocalDpi xmlns:a14="http://schemas.microsoft.com/office/drawing/2010/main" val="0"/>
+                        </a:ext>
+                      </a:extLst>
+                    </a:blip>
+                    <a:srcRect/>
+                    <a:stretch>
+                      <a:fillRect/>
+                    </a:stretch>
+                  </pic:blipFill>
+                  <pic:spPr bwMode="auto">
+                    <a:xfrm>
+                      <a:off x="0" y="0"/>
+                      <a:ext cx="5760720" cy="3804285"/>
+                    </a:xfrm>
+                    <a:prstGeom prst="rect">
+                      <a:avLst/>
+                    </a:prstGeom>
+                    <a:noFill/>
+                    <a:ln>
+                      <a:noFill/>
+                    </a:ln>
+                  </pic:spPr>
+                </pic:pic>
+              </a:graphicData>
+            </a:graphic>
+          </wp:inline>
+        </w:drawing>
+      </w:r>
+    </w:p>
+    <w:p>
+      <w:r>
+        <w:lastRenderedPageBreak/>
+        <w:drawing>
+          <wp:inline distT="0" distB="0" distL="0" distR="0" wp14:anchorId="5AA4A80D" wp14:editId="79CFD815">
+            <wp:extent cx="4248743" cy="2029108"/>
+            <wp:effectExtent l="0" t="0" r="0" b="9525"/>
+            <wp:docPr id="12" name="Image 12" descr="Une image contenant texte&#10;&#10;Description générée automatiquement"/>
+            <wp:cNvGraphicFramePr>
+              <a:graphicFrameLocks xmlns:a="http://schemas.openxmlformats.org/drawingml/2006/main" noChangeAspect="1"/>
+            </wp:cNvGraphicFramePr>
+            <a:graphic xmlns:a="http://schemas.openxmlformats.org/drawingml/2006/main">
+              <a:graphicData uri="http://schemas.openxmlformats.org/drawingml/2006/picture">
+                <pic:pic xmlns:pic="http://schemas.openxmlformats.org/drawingml/2006/picture">
+                  <pic:nvPicPr>
+                    <pic:cNvPr id="12" name="Image 12" descr="Une image contenant texte&#10;&#10;Description générée automatiquement"/>
+                    <pic:cNvPicPr/>
+                  </pic:nvPicPr>
+                  <pic:blipFill>
+                    <a:blip r:embed="rId17"/>
+                    <a:stretch>
+                      <a:fillRect/>
+                    </a:stretch>
+                  </pic:blipFill>
+                  <pic:spPr>
+                    <a:xfrm>
+                      <a:off x="0" y="0"/>
+                      <a:ext cx="4248743" cy="2029108"/>
+                    </a:xfrm>
+                    <a:prstGeom prst="rect">
+                      <a:avLst/>
+                    </a:prstGeom>
+                  </pic:spPr>
+                </pic:pic>
+              </a:graphicData>
+            </a:graphic>
+          </wp:inline>
+        </w:drawing>
+      </w:r>
     </w:p>
     <w:p/>
+    <w:p>
+      <w:r>
+        <w:drawing>
+          <wp:inline distT="0" distB="0" distL="0" distR="0" wp14:anchorId="3A6A9458" wp14:editId="5B544CEB">
+            <wp:extent cx="5760720" cy="1276985"/>
+            <wp:effectExtent l="0" t="0" r="0" b="0"/>
+            <wp:docPr id="13" name="Image 13" descr="Une image contenant texte&#10;&#10;Description générée automatiquement"/>
+            <wp:cNvGraphicFramePr>
+              <a:graphicFrameLocks xmlns:a="http://schemas.openxmlformats.org/drawingml/2006/main" noChangeAspect="1"/>
+            </wp:cNvGraphicFramePr>
+            <a:graphic xmlns:a="http://schemas.openxmlformats.org/drawingml/2006/main">
+              <a:graphicData uri="http://schemas.openxmlformats.org/drawingml/2006/picture">
+                <pic:pic xmlns:pic="http://schemas.openxmlformats.org/drawingml/2006/picture">
+                  <pic:nvPicPr>
+                    <pic:cNvPr id="13" name="Image 13" descr="Une image contenant texte&#10;&#10;Description générée automatiquement"/>
+                    <pic:cNvPicPr/>
+                  </pic:nvPicPr>
+                  <pic:blipFill>
+                    <a:blip r:embed="rId18"/>
+                    <a:stretch>
+                      <a:fillRect/>
+                    </a:stretch>
+                  </pic:blipFill>
+                  <pic:spPr>
+                    <a:xfrm>
+                      <a:off x="0" y="0"/>
+                      <a:ext cx="5760720" cy="1276985"/>
+                    </a:xfrm>
+                    <a:prstGeom prst="rect">
+                      <a:avLst/>
+                    </a:prstGeom>
+                  </pic:spPr>
+                </pic:pic>
+              </a:graphicData>
+            </a:graphic>
+          </wp:inline>
+        </w:drawing>
+      </w:r>
+    </w:p>
+    <w:p/>
+    <w:p>
+      <w:r>
+        <w:t xml:space="preserve">Avec : </w:t>
+      </w:r>
+    </w:p>
+    <w:p>
+      <w:r>
+        <w:t>Rn = 1cm soit 0.01m</w:t>
+      </w:r>
+    </w:p>
+    <w:p>
+      <w:r>
+        <w:t>L = 45cm soit 0.45m</w:t>
+      </w:r>
+    </w:p>
+    <w:p>
+      <w:r>
+        <w:t>R = 5cm soit 0.05m</w:t>
+      </w:r>
+    </w:p>
+    <w:p/>
+    <w:p>
+      <w:r>
+        <w:t xml:space="preserve">Donc : </w:t>
+      </w:r>
+    </w:p>
+    <w:p>
+      <m:oMathPara>
+        <m:oMath>
+          <m:r>
+            <w:rPr>
+              <w:rFonts w:ascii="Cambria Math" w:hAnsi="Cambria Math"/>
+            </w:rPr>
+            <m:t xml:space="preserve">ρ= </m:t>
+          </m:r>
+          <m:f>
+            <m:fPr>
+              <m:ctrlPr>
+                <w:rPr>
+                  <w:rFonts w:ascii="Cambria Math" w:hAnsi="Cambria Math"/>
+                  <w:i/>
+                </w:rPr>
+              </m:ctrlPr>
+            </m:fPr>
+            <m:num>
+              <m:sSup>
+                <m:sSupPr>
+                  <m:ctrlPr>
+                    <w:rPr>
+                      <w:rFonts w:ascii="Cambria Math" w:hAnsi="Cambria Math"/>
+                      <w:i/>
+                    </w:rPr>
+                  </m:ctrlPr>
+                </m:sSupPr>
+                <m:e>
+                  <m:r>
+                    <w:rPr>
+                      <w:rFonts w:ascii="Cambria Math" w:hAnsi="Cambria Math"/>
+                    </w:rPr>
+                    <m:t>0.05</m:t>
+                  </m:r>
+                </m:e>
+                <m:sup>
+                  <m:r>
+                    <w:rPr>
+                      <w:rFonts w:ascii="Cambria Math" w:hAnsi="Cambria Math"/>
+                    </w:rPr>
+                    <m:t>2</m:t>
+                  </m:r>
+                </m:sup>
+              </m:sSup>
+              <m:r>
+                <w:rPr>
+                  <w:rFonts w:ascii="Cambria Math" w:hAnsi="Cambria Math"/>
+                </w:rPr>
+                <m:t>+</m:t>
+              </m:r>
+              <m:sSup>
+                <m:sSupPr>
+                  <m:ctrlPr>
+                    <w:rPr>
+                      <w:rFonts w:ascii="Cambria Math" w:hAnsi="Cambria Math"/>
+                      <w:i/>
+                    </w:rPr>
+                  </m:ctrlPr>
+                </m:sSupPr>
+                <m:e>
+                  <m:r>
+                    <w:rPr>
+                      <w:rFonts w:ascii="Cambria Math" w:hAnsi="Cambria Math"/>
+                    </w:rPr>
+                    <m:t>0.45</m:t>
+                  </m:r>
+                </m:e>
+                <m:sup>
+                  <m:r>
+                    <w:rPr>
+                      <w:rFonts w:ascii="Cambria Math" w:hAnsi="Cambria Math"/>
+                    </w:rPr>
+                    <m:t>2</m:t>
+                  </m:r>
+                </m:sup>
+              </m:sSup>
+            </m:num>
+            <m:den>
+              <m:r>
+                <w:rPr>
+                  <w:rFonts w:ascii="Cambria Math" w:hAnsi="Cambria Math"/>
+                </w:rPr>
+                <m:t>2×0.05</m:t>
+              </m:r>
+            </m:den>
+          </m:f>
+          <m:r>
+            <w:rPr>
+              <w:rFonts w:ascii="Cambria Math" w:hAnsi="Cambria Math"/>
+            </w:rPr>
+            <m:t>=2.05m</m:t>
+          </m:r>
+        </m:oMath>
+      </m:oMathPara>
+    </w:p>
+    <w:p>
+      <w:r>
+        <w:t xml:space="preserve">Et </w:t>
+      </w:r>
+      <m:oMath>
+        <m:sSub>
+          <m:sSubPr>
+            <m:ctrlPr>
+              <w:rPr>
+                <w:rFonts w:ascii="Cambria Math" w:hAnsi="Cambria Math"/>
+                <w:i/>
+              </w:rPr>
+            </m:ctrlPr>
+          </m:sSubPr>
+          <m:e>
+            <m:r>
+              <w:rPr>
+                <w:rFonts w:ascii="Cambria Math" w:hAnsi="Cambria Math"/>
+              </w:rPr>
+              <m:t>x</m:t>
+            </m:r>
+          </m:e>
+          <m:sub>
+            <m:r>
+              <w:rPr>
+                <w:rFonts w:ascii="Cambria Math" w:hAnsi="Cambria Math"/>
+              </w:rPr>
+              <m:t>0</m:t>
+            </m:r>
+          </m:sub>
+        </m:sSub>
+        <m:r>
+          <w:rPr>
+            <w:rFonts w:ascii="Cambria Math" w:hAnsi="Cambria Math"/>
+          </w:rPr>
+          <m:t xml:space="preserve">=0.45- </m:t>
+        </m:r>
+        <m:rad>
+          <m:radPr>
+            <m:degHide m:val="1"/>
+            <m:ctrlPr>
+              <w:rPr>
+                <w:rFonts w:ascii="Cambria Math" w:hAnsi="Cambria Math"/>
+                <w:i/>
+              </w:rPr>
+            </m:ctrlPr>
+          </m:radPr>
+          <m:deg/>
+          <m:e>
+            <m:sSup>
+              <m:sSupPr>
+                <m:ctrlPr>
+                  <w:rPr>
+                    <w:rFonts w:ascii="Cambria Math" w:hAnsi="Cambria Math"/>
+                    <w:i/>
+                  </w:rPr>
+                </m:ctrlPr>
+              </m:sSupPr>
+              <m:e>
+                <m:r>
+                  <w:rPr>
+                    <w:rFonts w:ascii="Cambria Math" w:hAnsi="Cambria Math"/>
+                  </w:rPr>
+                  <m:t>(</m:t>
+                </m:r>
+                <m:r>
+                  <w:rPr>
+                    <w:rFonts w:ascii="Cambria Math" w:hAnsi="Cambria Math"/>
+                  </w:rPr>
+                  <m:t>2.05-0.01</m:t>
+                </m:r>
+                <m:r>
+                  <w:rPr>
+                    <w:rFonts w:ascii="Cambria Math" w:hAnsi="Cambria Math"/>
+                  </w:rPr>
+                  <m:t>)</m:t>
+                </m:r>
+              </m:e>
+              <m:sup>
+                <m:r>
+                  <w:rPr>
+                    <w:rFonts w:ascii="Cambria Math" w:hAnsi="Cambria Math"/>
+                  </w:rPr>
+                  <m:t>2</m:t>
+                </m:r>
+              </m:sup>
+            </m:sSup>
+            <m:r>
+              <w:rPr>
+                <w:rFonts w:ascii="Cambria Math" w:hAnsi="Cambria Math"/>
+              </w:rPr>
+              <m:t>-</m:t>
+            </m:r>
+            <m:sSup>
+              <m:sSupPr>
+                <m:ctrlPr>
+                  <w:rPr>
+                    <w:rFonts w:ascii="Cambria Math" w:hAnsi="Cambria Math"/>
+                    <w:i/>
+                  </w:rPr>
+                </m:ctrlPr>
+              </m:sSupPr>
+              <m:e>
+                <m:d>
+                  <m:dPr>
+                    <m:ctrlPr>
+                      <w:rPr>
+                        <w:rFonts w:ascii="Cambria Math" w:hAnsi="Cambria Math"/>
+                        <w:i/>
+                      </w:rPr>
+                    </m:ctrlPr>
+                  </m:dPr>
+                  <m:e>
+                    <m:r>
+                      <w:rPr>
+                        <w:rFonts w:ascii="Cambria Math" w:hAnsi="Cambria Math"/>
+                      </w:rPr>
+                      <m:t>2.05-0.05</m:t>
+                    </m:r>
+                  </m:e>
+                </m:d>
+              </m:e>
+              <m:sup>
+                <m:r>
+                  <w:rPr>
+                    <w:rFonts w:ascii="Cambria Math" w:hAnsi="Cambria Math"/>
+                  </w:rPr>
+                  <m:t>2</m:t>
+                </m:r>
+              </m:sup>
+            </m:sSup>
+          </m:e>
+        </m:rad>
+        <m:r>
+          <w:rPr>
+            <w:rFonts w:ascii="Cambria Math" w:hAnsi="Cambria Math"/>
+          </w:rPr>
+          <m:t>=0.048m soit 4.8cm</m:t>
+        </m:r>
+      </m:oMath>
+    </w:p>
     <w:p/>
     <w:sectPr>
       <w:pgSz w:w="11906" w:h="16838"/>

</xml_diff>